<commit_message>
Rodando o sript de novo
</commit_message>
<xml_diff>
--- a/Relatorio_NovaCrixas.docx
+++ b/Relatorio_NovaCrixas.docx
@@ -5,6 +5,15 @@
     <w:p>
       <w:pPr>
         <w:pStyle w:val="Captulo"/>
+        <w:jc w:val="center"/>
+      </w:pPr>
+      <w:r>
+        <w:t>RELATÓRIO DOS RESULTADOS</w:t>
+      </w:r>
+    </w:p>
+    <w:p>
+      <w:pPr>
+        <w:pStyle w:val="Captulo"/>
       </w:pPr>
       <w:r>
         <w:t>Descrição</w:t>
@@ -12,12 +21,42 @@
     </w:p>
     <w:p>
       <w:pPr>
-        <w:tabs>
-          <w:tab w:val="left" w:pos="5496"/>
-        </w:tabs>
+        <w:pStyle w:val="texto"/>
+      </w:pPr>
+      <w:r>
+        <w:t>Abaixo</w:t>
+      </w:r>
+      <w:r>
+        <w:t xml:space="preserve"> são</w:t>
+      </w:r>
+      <w:r>
+        <w:t xml:space="preserve"> apresentados os resultados do monitoramento de perifíton em área de mineração no município de </w:t>
+      </w:r>
+      <w:r>
+        <w:t>Nova Crixás Goiás. O presente relatório apresenta apenas os resultados a respeito da biodiversidade de perifíton, como as coordenadas dos pontos de coleta não foram repassadas, não foi possível fazer análises espaciais de diversidade.</w:t>
+      </w:r>
+    </w:p>
+    <w:p>
+      <w:pPr>
+        <w:pStyle w:val="texto"/>
+      </w:pPr>
+    </w:p>
+    <w:p>
+      <w:pPr>
+        <w:pStyle w:val="Captulo"/>
       </w:pPr>
       <w:bookmarkStart w:id="0" w:name="_GoBack"/>
       <w:bookmarkEnd w:id="0"/>
+    </w:p>
+    <w:p>
+      <w:pPr>
+        <w:pStyle w:val="texto"/>
+      </w:pPr>
+    </w:p>
+    <w:p>
+      <w:pPr>
+        <w:pStyle w:val="Captulo"/>
+      </w:pPr>
     </w:p>
     <w:sectPr>
       <w:headerReference w:type="default" r:id="rId8"/>
@@ -63,6 +102,10 @@
       <w:pStyle w:val="Rodap"/>
     </w:pPr>
     <w:r>
+      <w:rPr>
+        <w:noProof/>
+        <w:lang w:eastAsia="pt-BR"/>
+      </w:rPr>
       <w:drawing>
         <wp:anchor distT="0" distB="0" distL="114300" distR="114300" simplePos="0" relativeHeight="251658240" behindDoc="0" locked="0" layoutInCell="1" allowOverlap="1">
           <wp:simplePos x="0" y="0"/>
@@ -163,6 +206,10 @@
       <w:pStyle w:val="Cabealho"/>
     </w:pPr>
     <w:r>
+      <w:rPr>
+        <w:noProof/>
+        <w:lang w:eastAsia="pt-BR"/>
+      </w:rPr>
       <mc:AlternateContent>
         <mc:Choice Requires="wps">
           <w:drawing>
@@ -1673,6 +1720,7 @@
   <w:style w:type="character" w:default="1" w:styleId="Fontepargpadro">
     <w:name w:val="Default Paragraph Font"/>
     <w:uiPriority w:val="1"/>
+    <w:semiHidden/>
     <w:unhideWhenUsed/>
   </w:style>
   <w:style w:type="table" w:default="1" w:styleId="Tabelanormal">
@@ -2167,7 +2215,7 @@
 </file>
 
 <file path=customXml/itemProps1.xml><?xml version="1.0" encoding="utf-8"?>
-<ds:datastoreItem xmlns:ds="http://schemas.openxmlformats.org/officeDocument/2006/customXml" ds:itemID="{D6C999EA-A71C-4020-B0E7-EBBF3FB6084B}">
+<ds:datastoreItem xmlns:ds="http://schemas.openxmlformats.org/officeDocument/2006/customXml" ds:itemID="{C8FBD70A-D446-401A-BDE4-7F4A7B0FCF1A}">
   <ds:schemaRefs>
     <ds:schemaRef ds:uri="http://schemas.openxmlformats.org/officeDocument/2006/bibliography"/>
   </ds:schemaRefs>

</xml_diff>